<commit_message>
Quellen hinzugefügt Abstract geschrieben
</commit_message>
<xml_diff>
--- a/doc/Dokumentation.docx
+++ b/doc/Dokumentation.docx
@@ -69,11 +69,33 @@
                 <w:lang w:val="en-US"/>
               </w:rPr>
             </w:pPr>
+            <w:proofErr w:type="spellStart"/>
             <w:r>
               <w:rPr>
                 <w:lang w:val="en-US"/>
               </w:rPr>
-              <w:t>Herval Bernice Nganya Nana</w:t>
+              <w:t>Herval</w:t>
+            </w:r>
+            <w:proofErr w:type="spellEnd"/>
+            <w:r>
+              <w:rPr>
+                <w:lang w:val="en-US"/>
+              </w:rPr>
+              <w:t xml:space="preserve"> Bernice </w:t>
+            </w:r>
+            <w:proofErr w:type="spellStart"/>
+            <w:r>
+              <w:rPr>
+                <w:lang w:val="en-US"/>
+              </w:rPr>
+              <w:t>Nganya</w:t>
+            </w:r>
+            <w:proofErr w:type="spellEnd"/>
+            <w:r>
+              <w:rPr>
+                <w:lang w:val="en-US"/>
+              </w:rPr>
+              <w:t xml:space="preserve"> Nana</w:t>
             </w:r>
             <w:r>
               <w:rPr>
@@ -86,7 +108,21 @@
               <w:rPr>
                 <w:lang w:val="en-US"/>
               </w:rPr>
-              <w:t>, Oussema Mzoughi</w:t>
+              <w:t xml:space="preserve">, </w:t>
+            </w:r>
+            <w:proofErr w:type="spellStart"/>
+            <w:r>
+              <w:rPr>
+                <w:lang w:val="en-US"/>
+              </w:rPr>
+              <w:t>Oussema</w:t>
+            </w:r>
+            <w:proofErr w:type="spellEnd"/>
+            <w:r>
+              <w:rPr>
+                <w:lang w:val="en-US"/>
+              </w:rPr>
+              <w:t xml:space="preserve"> Mzoughi</w:t>
             </w:r>
             <w:r>
               <w:rPr>
@@ -104,11 +140,19 @@
             <w:r>
               <w:t xml:space="preserve"> </w:t>
             </w:r>
+            <w:proofErr w:type="spellStart"/>
             <w:r>
               <w:rPr>
                 <w:lang w:val="en-US"/>
               </w:rPr>
-              <w:t>Aliridha Haouari</w:t>
+              <w:t>Aliridha</w:t>
+            </w:r>
+            <w:proofErr w:type="spellEnd"/>
+            <w:r>
+              <w:rPr>
+                <w:lang w:val="en-US"/>
+              </w:rPr>
+              <w:t xml:space="preserve"> Haouari</w:t>
             </w:r>
             <w:r>
               <w:rPr>
@@ -308,19 +352,95 @@
       <w:pPr>
         <w:spacing w:line="240" w:lineRule="auto"/>
         <w:ind w:left="1134" w:hanging="1134"/>
-      </w:pPr>
-      <w:r>
-        <w:rPr>
-          <w:lang w:val="de-DE"/>
-        </w:rPr>
-        <w:t>Abriss:</w:t>
+        <w:rPr>
+          <w:lang w:val="de-DE"/>
+        </w:rPr>
+      </w:pPr>
+      <w:r>
+        <w:rPr>
+          <w:lang w:val="de-DE"/>
+        </w:rPr>
+        <w:t>Abstract:</w:t>
       </w:r>
       <w:r>
         <w:rPr>
           <w:lang w:val="de-DE"/>
         </w:rPr>
         <w:tab/>
-        <w:t>!!!!</w:t>
+      </w:r>
+      <w:r>
+        <w:rPr>
+          <w:lang w:val="de-DE"/>
+        </w:rPr>
+        <w:t xml:space="preserve">Ein Softwareprojekt lebt und wird immer weiter entwickelt. Daher ist es wichtig, dass die Software vom Architekten gut geplant und ebenso auch vom Entwickler gut umgesetzt wird. Problematisch ist, dass die vom Architekten erzeugten Diagramme vom Softwareentwickler fehlinterpretiert werden können. Dadurch entsteht eine </w:t>
+      </w:r>
+      <w:proofErr w:type="spellStart"/>
+      <w:r>
+        <w:rPr>
+          <w:lang w:val="de-DE"/>
+        </w:rPr>
+        <w:t>Archtikturerosion</w:t>
+      </w:r>
+      <w:proofErr w:type="spellEnd"/>
+      <w:r>
+        <w:rPr>
+          <w:lang w:val="de-DE"/>
+        </w:rPr>
+        <w:t xml:space="preserve">, die das Erweitern von Software erschwert oder sogar unmöglich macht. Um diesen Punkt entgegenzutreten, gibt Model </w:t>
+      </w:r>
+      <w:proofErr w:type="spellStart"/>
+      <w:r>
+        <w:rPr>
+          <w:lang w:val="de-DE"/>
+        </w:rPr>
+        <w:t>Driven</w:t>
+      </w:r>
+      <w:proofErr w:type="spellEnd"/>
+      <w:r>
+        <w:rPr>
+          <w:lang w:val="de-DE"/>
+        </w:rPr>
+        <w:t xml:space="preserve"> Software Development. Die Software wird vom Architekten beschrieben und ein </w:t>
+      </w:r>
+      <w:proofErr w:type="spellStart"/>
+      <w:r>
+        <w:rPr>
+          <w:lang w:val="de-DE"/>
+        </w:rPr>
+        <w:t>Build</w:t>
+      </w:r>
+      <w:proofErr w:type="spellEnd"/>
+      <w:r>
+        <w:rPr>
+          <w:lang w:val="de-DE"/>
+        </w:rPr>
+        <w:t xml:space="preserve">-Tool wird genutzt um aus dieser Beschreibung eine entsprechende Software zu generieren. </w:t>
+      </w:r>
+      <w:r>
+        <w:rPr>
+          <w:lang w:val="de-DE"/>
+        </w:rPr>
+        <w:t xml:space="preserve">Ein Beispiel dafür ist die Beschreibungssprache für REST-Schnittstellen </w:t>
+      </w:r>
+      <w:proofErr w:type="spellStart"/>
+      <w:r>
+        <w:rPr>
+          <w:lang w:val="de-DE"/>
+        </w:rPr>
+        <w:t>Swagger</w:t>
+      </w:r>
+      <w:proofErr w:type="spellEnd"/>
+      <w:r>
+        <w:rPr>
+          <w:lang w:val="de-DE"/>
+        </w:rPr>
+        <w:t xml:space="preserve">. Mit der Nutzung dieser Sprache und den dafür vorgesehenen Tools soll eine Serveranwendung entwickelt werden. </w:t>
+      </w:r>
+      <w:r>
+        <w:rPr>
+          <w:lang w:val="de-DE"/>
+        </w:rPr>
+        <w:t xml:space="preserve">Dabei wird überprüft, wie sich die neue Herangehensweise an Softwareentwicklung im Team ausprägt. Es konnte erfolgreich eine Serveranwendung geplant und entwickelt werden. </w:t>
       </w:r>
     </w:p>
     <w:p>
@@ -330,12 +450,6 @@
         <w:rPr>
           <w:lang w:val="de-DE"/>
         </w:rPr>
-      </w:pPr>
-    </w:p>
-    <w:p>
-      <w:pPr>
-        <w:spacing w:line="240" w:lineRule="auto"/>
-        <w:ind w:left="1134" w:hanging="1134"/>
         <w:sectPr>
           <w:pgSz w:w="11906" w:h="16838"/>
           <w:pgMar w:top="794" w:right="1474" w:bottom="2381" w:left="1474" w:header="0" w:footer="0" w:gutter="0"/>
@@ -348,18 +462,6 @@
         <w:rPr>
           <w:lang w:val="de-DE"/>
         </w:rPr>
-        <w:t>Abstract:</w:t>
-      </w:r>
-      <w:r>
-        <w:rPr>
-          <w:lang w:val="de-DE"/>
-        </w:rPr>
-        <w:tab/>
-      </w:r>
-      <w:r>
-        <w:rPr>
-          <w:lang w:val="en"/>
-        </w:rPr>
         <w:t>.</w:t>
       </w:r>
     </w:p>
@@ -382,6 +484,13 @@
         <w:lastRenderedPageBreak/>
         <w:t>Einleitung</w:t>
       </w:r>
+      <w:r>
+        <w:rPr>
+          <w:vertAlign w:val="superscript"/>
+          <w:lang w:val="en-US"/>
+        </w:rPr>
+        <w:t>4</w:t>
+      </w:r>
     </w:p>
     <w:p>
       <w:pPr>
@@ -426,7 +535,33 @@
         <w:rPr>
           <w:lang w:val="de-DE"/>
         </w:rPr>
-        <w:t xml:space="preserve">Viele Softwareprojekte stoßen bei der Erweiterung der eigenen Software auf große Probleme. Die Software wird vom Architekten geplant und von den Softwareentwicklern umgesetzt. Jedoch können die Anforderungen von dem Architekten missverstanden werden. Somit driften die geplante und die implementierte Software voneinander ab. Diese Archtikturerosion kann bei der Erweiterung der Software zu großen Problemen führen. Diese dann auszubessern, kann sehr zeitaufwändig und teuer werden. </w:t>
+        <w:t xml:space="preserve">Viele Softwareprojekte stoßen bei der Erweiterung der eigenen Software auf große Probleme. Die Software wird vom Architekten geplant und von den Softwareentwicklern umgesetzt. Jedoch können die Anforderungen von dem Architekten missverstanden werden. Somit driften die geplante und die implementierte Software voneinander ab. Diese </w:t>
+      </w:r>
+      <w:proofErr w:type="spellStart"/>
+      <w:r>
+        <w:rPr>
+          <w:lang w:val="de-DE"/>
+        </w:rPr>
+        <w:t>Archtikturerosion</w:t>
+      </w:r>
+      <w:proofErr w:type="spellEnd"/>
+      <w:r>
+        <w:rPr>
+          <w:lang w:val="de-DE"/>
+        </w:rPr>
+        <w:t xml:space="preserve"> kann bei der Erweiterung der Software zu großen Problemen führen</w:t>
+      </w:r>
+      <w:r>
+        <w:rPr>
+          <w:lang w:val="de-DE"/>
+        </w:rPr>
+        <w:t>[1].</w:t>
+      </w:r>
+      <w:r>
+        <w:rPr>
+          <w:lang w:val="de-DE"/>
+        </w:rPr>
+        <w:t xml:space="preserve"> Diese dann auszubessern, kann sehr zeitaufwändig und teuer werden. </w:t>
       </w:r>
     </w:p>
     <w:p>
@@ -462,7 +597,21 @@
         <w:rPr>
           <w:lang w:val="de-DE"/>
         </w:rPr>
-        <w:t>die Software aufgrund von eindeutig beschriebenen Modellen generiert. Dieses Verfahren nennt sich Model Driven Software Development</w:t>
+        <w:t xml:space="preserve">die Software aufgrund von eindeutig beschriebenen Modellen generiert. Dieses Verfahren nennt sich Model </w:t>
+      </w:r>
+      <w:proofErr w:type="spellStart"/>
+      <w:r>
+        <w:rPr>
+          <w:lang w:val="de-DE"/>
+        </w:rPr>
+        <w:t>Driven</w:t>
+      </w:r>
+      <w:proofErr w:type="spellEnd"/>
+      <w:r>
+        <w:rPr>
+          <w:lang w:val="de-DE"/>
+        </w:rPr>
+        <w:t xml:space="preserve"> Software Development</w:t>
       </w:r>
       <w:r>
         <w:rPr>
@@ -488,6 +637,7 @@
         </w:rPr>
         <w:t>omain-</w:t>
       </w:r>
+      <w:proofErr w:type="spellStart"/>
       <w:r>
         <w:rPr>
           <w:lang w:val="de-DE"/>
@@ -498,7 +648,14 @@
         <w:rPr>
           <w:lang w:val="de-DE"/>
         </w:rPr>
-        <w:t xml:space="preserve">pecific </w:t>
+        <w:t>pecific</w:t>
+      </w:r>
+      <w:proofErr w:type="spellEnd"/>
+      <w:r>
+        <w:rPr>
+          <w:lang w:val="de-DE"/>
+        </w:rPr>
+        <w:t xml:space="preserve"> </w:t>
       </w:r>
       <w:r>
         <w:rPr>
@@ -588,7 +745,21 @@
         <w:rPr>
           <w:lang w:val="de-DE"/>
         </w:rPr>
-        <w:t>Es gibt bereits einige nützliche Werkzeuge, die solche DSL´s zur Verfügung stellen. Mith</w:t>
+        <w:t xml:space="preserve">Es gibt bereits einige nützliche Werkzeuge, die solche </w:t>
+      </w:r>
+      <w:proofErr w:type="spellStart"/>
+      <w:r>
+        <w:rPr>
+          <w:lang w:val="de-DE"/>
+        </w:rPr>
+        <w:t>DSL´s</w:t>
+      </w:r>
+      <w:proofErr w:type="spellEnd"/>
+      <w:r>
+        <w:rPr>
+          <w:lang w:val="de-DE"/>
+        </w:rPr>
+        <w:t xml:space="preserve"> zur Verfügung stellen. Mith</w:t>
       </w:r>
       <w:r>
         <w:rPr>
@@ -612,7 +783,21 @@
         <w:rPr>
           <w:lang w:val="de-DE"/>
         </w:rPr>
-        <w:t xml:space="preserve"> gebuildet werden. </w:t>
+        <w:t xml:space="preserve"> </w:t>
+      </w:r>
+      <w:proofErr w:type="spellStart"/>
+      <w:r>
+        <w:rPr>
+          <w:lang w:val="de-DE"/>
+        </w:rPr>
+        <w:t>gebuildet</w:t>
+      </w:r>
+      <w:proofErr w:type="spellEnd"/>
+      <w:r>
+        <w:rPr>
+          <w:lang w:val="de-DE"/>
+        </w:rPr>
+        <w:t xml:space="preserve"> werden. </w:t>
       </w:r>
     </w:p>
     <w:p>
@@ -726,27 +911,48 @@
         <w:rPr>
           <w:lang w:val="de-DE"/>
         </w:rPr>
-        <w:t xml:space="preserve"> Swagger</w:t>
-      </w:r>
-      <w:r>
-        <w:rPr>
-          <w:lang w:val="de-DE"/>
-        </w:rPr>
-        <w:t>[1]</w:t>
-      </w:r>
-      <w:r>
-        <w:rPr>
-          <w:lang w:val="de-DE"/>
-        </w:rPr>
-        <w:t>. Mit deren Hilfe können Serveranwendungen beschrieben und später auf eine beliebige Zielplattform gebuildet</w:t>
-      </w:r>
-      <w:r>
-        <w:rPr>
-          <w:highlight w:val="yellow"/>
-          <w:lang w:val="de-DE"/>
-        </w:rPr>
-        <w:t>(Oder lieber gebaut??)</w:t>
-      </w:r>
+        <w:t xml:space="preserve"> </w:t>
+      </w:r>
+      <w:proofErr w:type="spellStart"/>
+      <w:r>
+        <w:rPr>
+          <w:lang w:val="de-DE"/>
+        </w:rPr>
+        <w:t>Swagger</w:t>
+      </w:r>
+      <w:proofErr w:type="spellEnd"/>
+      <w:r>
+        <w:rPr>
+          <w:lang w:val="de-DE"/>
+        </w:rPr>
+        <w:t>[</w:t>
+      </w:r>
+      <w:r>
+        <w:rPr>
+          <w:lang w:val="de-DE"/>
+        </w:rPr>
+        <w:t>2</w:t>
+      </w:r>
+      <w:r>
+        <w:rPr>
+          <w:lang w:val="de-DE"/>
+        </w:rPr>
+        <w:t>]</w:t>
+      </w:r>
+      <w:r>
+        <w:rPr>
+          <w:lang w:val="de-DE"/>
+        </w:rPr>
+        <w:t xml:space="preserve">. Mit deren Hilfe können Serveranwendungen beschrieben und später auf eine beliebige Zielplattform </w:t>
+      </w:r>
+      <w:proofErr w:type="spellStart"/>
+      <w:r>
+        <w:rPr>
+          <w:lang w:val="de-DE"/>
+        </w:rPr>
+        <w:t>gebuildet</w:t>
+      </w:r>
+      <w:proofErr w:type="spellEnd"/>
       <w:r>
         <w:rPr>
           <w:lang w:val="de-DE"/>
@@ -775,7 +981,21 @@
         <w:rPr>
           <w:lang w:val="de-DE"/>
         </w:rPr>
-        <w:t>In dieser Ausarbeitung wird die Beschreibungssprache Swagger getestet und eine Serveranwendung mithilfe dieser Sprache beschrieben und implementiert.</w:t>
+        <w:t xml:space="preserve">In dieser Ausarbeitung wird die Beschreibungssprache </w:t>
+      </w:r>
+      <w:proofErr w:type="spellStart"/>
+      <w:r>
+        <w:rPr>
+          <w:lang w:val="de-DE"/>
+        </w:rPr>
+        <w:t>Swagger</w:t>
+      </w:r>
+      <w:proofErr w:type="spellEnd"/>
+      <w:r>
+        <w:rPr>
+          <w:lang w:val="de-DE"/>
+        </w:rPr>
+        <w:t xml:space="preserve"> getestet und eine Serveranwendung mithilfe dieser Sprache beschrieben und implementiert.</w:t>
       </w:r>
     </w:p>
     <w:p>
@@ -921,7 +1141,21 @@
         <w:rPr>
           <w:lang w:val="de-DE"/>
         </w:rPr>
-        <w:t xml:space="preserve">von Swagger </w:t>
+        <w:t xml:space="preserve">von </w:t>
+      </w:r>
+      <w:proofErr w:type="spellStart"/>
+      <w:r>
+        <w:rPr>
+          <w:lang w:val="de-DE"/>
+        </w:rPr>
+        <w:t>Swagger</w:t>
+      </w:r>
+      <w:proofErr w:type="spellEnd"/>
+      <w:r>
+        <w:rPr>
+          <w:lang w:val="de-DE"/>
+        </w:rPr>
+        <w:t xml:space="preserve"> </w:t>
       </w:r>
       <w:r>
         <w:rPr>
@@ -933,7 +1167,35 @@
         <w:rPr>
           <w:lang w:val="de-DE"/>
         </w:rPr>
-        <w:t>Um die Anwendung zu builden, muss ein Überblick über die Möglichkeiten mit Swagger erzeugt werden. Der nächste Schritt ist die Planung der Software. Dieses Projekt ist ein Kooperationsprojekt. Es soll eine Serveranwendung mit REST-Schnittstelle</w:t>
+        <w:t xml:space="preserve">Um die Anwendung zu </w:t>
+      </w:r>
+      <w:proofErr w:type="spellStart"/>
+      <w:r>
+        <w:rPr>
+          <w:lang w:val="de-DE"/>
+        </w:rPr>
+        <w:t>builden</w:t>
+      </w:r>
+      <w:proofErr w:type="spellEnd"/>
+      <w:r>
+        <w:rPr>
+          <w:lang w:val="de-DE"/>
+        </w:rPr>
+        <w:t xml:space="preserve">, muss ein Überblick über die Möglichkeiten mit </w:t>
+      </w:r>
+      <w:proofErr w:type="spellStart"/>
+      <w:r>
+        <w:rPr>
+          <w:lang w:val="de-DE"/>
+        </w:rPr>
+        <w:t>Swagger</w:t>
+      </w:r>
+      <w:proofErr w:type="spellEnd"/>
+      <w:r>
+        <w:rPr>
+          <w:lang w:val="de-DE"/>
+        </w:rPr>
+        <w:t xml:space="preserve"> erzeugt werden. Der nächste Schritt ist die Planung der Software. Dieses Projekt ist ein Kooperationsprojekt. Es soll eine Serveranwendung mit REST-Schnittstelle</w:t>
       </w:r>
       <w:r>
         <w:rPr>
@@ -1006,31 +1268,35 @@
         <w:rPr>
           <w:lang w:val="de-DE"/>
         </w:rPr>
-        <w:t>Bisher werden die Daten klar übertragen. Abgrenzung keine Verschlüsselung der Daten -&gt; SCHREIBEN!!!</w:t>
-      </w:r>
-    </w:p>
-    <w:p>
-      <w:pPr>
-        <w:spacing w:line="240" w:lineRule="auto"/>
-        <w:ind w:firstLine="0"/>
-        <w:rPr>
-          <w:lang w:val="de-DE"/>
-        </w:rPr>
-      </w:pPr>
-    </w:p>
-    <w:p>
-      <w:pPr>
-        <w:spacing w:line="240" w:lineRule="auto"/>
-        <w:ind w:firstLine="0"/>
-        <w:rPr>
-          <w:lang w:val="de-DE"/>
-        </w:rPr>
-      </w:pPr>
-      <w:r>
-        <w:rPr>
-          <w:lang w:val="de-DE"/>
-        </w:rPr>
-        <w:t xml:space="preserve">Kein Überschreiben des Handgeschriebenen Codes Ausgelassen! Beim neu builden! </w:t>
+        <w:t xml:space="preserve">Diese Ausarbeitung befasst sich leidglich mit Erstellen eines Softwareprojekts mit der Beschreibungssprache </w:t>
+      </w:r>
+      <w:proofErr w:type="spellStart"/>
+      <w:r>
+        <w:rPr>
+          <w:lang w:val="de-DE"/>
+        </w:rPr>
+        <w:t>Swagger</w:t>
+      </w:r>
+      <w:proofErr w:type="spellEnd"/>
+      <w:r>
+        <w:rPr>
+          <w:lang w:val="de-DE"/>
+        </w:rPr>
+        <w:t xml:space="preserve"> Die erstellten REST-Schnittstellen arbeiten mit keiner Verschlüsselung der Daten. Der Punkt Softwaresicherheit wird gänzlich ausgelassen. Weiterhin wird nicht geprüft, was beim erneuten </w:t>
+      </w:r>
+      <w:proofErr w:type="spellStart"/>
+      <w:r>
+        <w:rPr>
+          <w:lang w:val="de-DE"/>
+        </w:rPr>
+        <w:t>builden</w:t>
+      </w:r>
+      <w:proofErr w:type="spellEnd"/>
+      <w:r>
+        <w:rPr>
+          <w:lang w:val="de-DE"/>
+        </w:rPr>
+        <w:t xml:space="preserve"> der Software mit dem handgeschriebenen Code passiert.</w:t>
       </w:r>
     </w:p>
     <w:p>
@@ -1273,8 +1539,18 @@
           <w:sz w:val="24"/>
           <w:lang w:val="de-DE"/>
         </w:rPr>
-        <w:t>Was ist Swagger</w:t>
-      </w:r>
+        <w:t xml:space="preserve">Was ist </w:t>
+      </w:r>
+      <w:proofErr w:type="spellStart"/>
+      <w:r>
+        <w:rPr>
+          <w:b/>
+          <w:sz w:val="24"/>
+          <w:lang w:val="de-DE"/>
+        </w:rPr>
+        <w:t>Swagger</w:t>
+      </w:r>
+      <w:proofErr w:type="spellEnd"/>
     </w:p>
     <w:p>
       <w:pPr>
@@ -1330,8 +1606,18 @@
           <w:sz w:val="24"/>
           <w:lang w:val="de-DE"/>
         </w:rPr>
-        <w:t>Wie funktioniert Swagger</w:t>
-      </w:r>
+        <w:t xml:space="preserve">Wie funktioniert </w:t>
+      </w:r>
+      <w:proofErr w:type="spellStart"/>
+      <w:r>
+        <w:rPr>
+          <w:b/>
+          <w:sz w:val="24"/>
+          <w:lang w:val="de-DE"/>
+        </w:rPr>
+        <w:t>Swagger</w:t>
+      </w:r>
+      <w:proofErr w:type="spellEnd"/>
     </w:p>
     <w:p>
       <w:pPr>
@@ -1379,13 +1665,23 @@
           <w:lang w:val="de-DE"/>
         </w:rPr>
       </w:pPr>
-      <w:r>
-        <w:rPr>
-          <w:b/>
-          <w:sz w:val="24"/>
-          <w:lang w:val="de-DE"/>
-        </w:rPr>
-        <w:t>Swagger mit PIM-Nutzung</w:t>
+      <w:proofErr w:type="spellStart"/>
+      <w:r>
+        <w:rPr>
+          <w:b/>
+          <w:sz w:val="24"/>
+          <w:lang w:val="de-DE"/>
+        </w:rPr>
+        <w:t>Swagger</w:t>
+      </w:r>
+      <w:proofErr w:type="spellEnd"/>
+      <w:r>
+        <w:rPr>
+          <w:b/>
+          <w:sz w:val="24"/>
+          <w:lang w:val="de-DE"/>
+        </w:rPr>
+        <w:t xml:space="preserve"> mit PIM-Nutzung</w:t>
       </w:r>
     </w:p>
     <w:p>
@@ -1437,7 +1733,25 @@
           <w:sz w:val="24"/>
           <w:lang w:val="de-DE"/>
         </w:rPr>
-        <w:t>Dokumentation (Auto generated)</w:t>
+        <w:t xml:space="preserve">Dokumentation (Auto </w:t>
+      </w:r>
+      <w:proofErr w:type="spellStart"/>
+      <w:r>
+        <w:rPr>
+          <w:b/>
+          <w:sz w:val="24"/>
+          <w:lang w:val="de-DE"/>
+        </w:rPr>
+        <w:t>generated</w:t>
+      </w:r>
+      <w:proofErr w:type="spellEnd"/>
+      <w:r>
+        <w:rPr>
+          <w:b/>
+          <w:sz w:val="24"/>
+          <w:lang w:val="de-DE"/>
+        </w:rPr>
+        <w:t>)</w:t>
       </w:r>
     </w:p>
     <w:p>
@@ -1486,13 +1800,23 @@
           <w:lang w:val="de-DE"/>
         </w:rPr>
       </w:pPr>
-      <w:r>
-        <w:rPr>
-          <w:b/>
-          <w:sz w:val="24"/>
-          <w:lang w:val="de-DE"/>
-        </w:rPr>
-        <w:t>Buildvorgang (Von JSON-Datei zum generierten Projekt mit Swagger-2Editor)</w:t>
+      <w:proofErr w:type="spellStart"/>
+      <w:r>
+        <w:rPr>
+          <w:b/>
+          <w:sz w:val="24"/>
+          <w:lang w:val="de-DE"/>
+        </w:rPr>
+        <w:t>Buildvorgang</w:t>
+      </w:r>
+      <w:proofErr w:type="spellEnd"/>
+      <w:r>
+        <w:rPr>
+          <w:b/>
+          <w:sz w:val="24"/>
+          <w:lang w:val="de-DE"/>
+        </w:rPr>
+        <w:t xml:space="preserve"> (Von JSON-Datei zum generierten Projekt mit Swagger-2Editor)</w:t>
       </w:r>
     </w:p>
     <w:p>
@@ -1592,6 +1916,15 @@
         <w:lastRenderedPageBreak/>
         <w:t>Konzept</w:t>
       </w:r>
+      <w:r>
+        <w:rPr>
+          <w:vertAlign w:val="superscript"/>
+          <w:lang w:val="en-US"/>
+        </w:rPr>
+        <w:t>4</w:t>
+      </w:r>
+      <w:bookmarkStart w:id="0" w:name="_GoBack"/>
+      <w:bookmarkEnd w:id="0"/>
     </w:p>
     <w:p>
       <w:pPr>
@@ -1638,7 +1971,21 @@
         <w:rPr>
           <w:lang w:val="de-DE"/>
         </w:rPr>
-        <w:t>Die erstellte Software soll ein Dateimanagmentsystem für Studierende sein. Die Studenten sollen sich einloggen und verschiedene Daten hoch- bzw. herunterladen, eine eigene komplexe Ordnerstruktur erzeugen und Dateien und Ordner wieder löschen können. Die Anwendung soll über REST-Schnittstelle</w:t>
+        <w:t xml:space="preserve">Die erstellte Software soll ein </w:t>
+      </w:r>
+      <w:proofErr w:type="spellStart"/>
+      <w:r>
+        <w:rPr>
+          <w:lang w:val="de-DE"/>
+        </w:rPr>
+        <w:t>Dateimanagmentsystem</w:t>
+      </w:r>
+      <w:proofErr w:type="spellEnd"/>
+      <w:r>
+        <w:rPr>
+          <w:lang w:val="de-DE"/>
+        </w:rPr>
+        <w:t xml:space="preserve"> für Studierende sein. Die Studenten sollen sich einloggen und verschiedene Daten hoch- bzw. herunterladen, eine eigene komplexe Ordnerstruktur erzeugen und Dateien und Ordner wieder löschen können. Die Anwendung soll über REST-Schnittstelle</w:t>
       </w:r>
       <w:r>
         <w:rPr>
@@ -1717,7 +2064,21 @@
         <w:rPr>
           <w:lang w:val="de-DE"/>
         </w:rPr>
-        <w:t xml:space="preserve">was für die Erfüllung dieses Projekts gebraucht wird. Da die Applikation und Schnittstellen via Swagger beschrieben werden sollen, muss die Architektur klar strukturiert werden. Dafür werden </w:t>
+        <w:t xml:space="preserve">was für die Erfüllung dieses Projekts gebraucht wird. Da die Applikation und Schnittstellen via </w:t>
+      </w:r>
+      <w:proofErr w:type="spellStart"/>
+      <w:r>
+        <w:rPr>
+          <w:lang w:val="de-DE"/>
+        </w:rPr>
+        <w:t>Swagger</w:t>
+      </w:r>
+      <w:proofErr w:type="spellEnd"/>
+      <w:r>
+        <w:rPr>
+          <w:lang w:val="de-DE"/>
+        </w:rPr>
+        <w:t xml:space="preserve"> beschrieben werden sollen, muss die Architektur klar strukturiert werden. Dafür werden </w:t>
       </w:r>
       <w:r>
         <w:rPr>
@@ -1818,7 +2179,21 @@
         <w:rPr>
           <w:lang w:val="de-DE"/>
         </w:rPr>
-        <w:t xml:space="preserve"> (siehe Abb. ?)</w:t>
+        <w:t xml:space="preserve"> (siehe Abb</w:t>
+      </w:r>
+      <w:proofErr w:type="gramStart"/>
+      <w:r>
+        <w:rPr>
+          <w:lang w:val="de-DE"/>
+        </w:rPr>
+        <w:t>. ?</w:t>
+      </w:r>
+      <w:proofErr w:type="gramEnd"/>
+      <w:r>
+        <w:rPr>
+          <w:lang w:val="de-DE"/>
+        </w:rPr>
+        <w:t>)</w:t>
       </w:r>
       <w:r>
         <w:rPr>
@@ -1949,8 +2324,16 @@
         <w:rPr>
           <w:lang w:val="de-DE"/>
         </w:rPr>
-        <w:t>Die Applikation besteht aus einer oder mehrerer Schnittstellen (Api</w:t>
-      </w:r>
+        <w:t>Die Applikation besteht aus einer oder mehrerer Schnittstellen (</w:t>
+      </w:r>
+      <w:proofErr w:type="spellStart"/>
+      <w:r>
+        <w:rPr>
+          <w:lang w:val="de-DE"/>
+        </w:rPr>
+        <w:t>Api</w:t>
+      </w:r>
+      <w:proofErr w:type="spellEnd"/>
       <w:r>
         <w:rPr>
           <w:lang w:val="de-DE"/>
@@ -1961,7 +2344,35 @@
         <w:rPr>
           <w:lang w:val="de-DE"/>
         </w:rPr>
-        <w:t>. Diese Schnittstellen werden vom Nutzer via REST aufgerufen. Diese Schnittstellen rufen den entsprechenden Service auf. Dieser bekommt von der Schnittstelle die Parameter als ValueObjects übergeben. Der Service arbeitet mit dem ModelRepository, um Zugriff zu einzelne</w:t>
+        <w:t xml:space="preserve">. Diese Schnittstellen werden vom Nutzer via REST aufgerufen. Diese Schnittstellen rufen den entsprechenden Service auf. Dieser bekommt von der Schnittstelle die Parameter als </w:t>
+      </w:r>
+      <w:proofErr w:type="spellStart"/>
+      <w:r>
+        <w:rPr>
+          <w:lang w:val="de-DE"/>
+        </w:rPr>
+        <w:t>ValueObjects</w:t>
+      </w:r>
+      <w:proofErr w:type="spellEnd"/>
+      <w:r>
+        <w:rPr>
+          <w:lang w:val="de-DE"/>
+        </w:rPr>
+        <w:t xml:space="preserve"> übergeben. Der Service arbeitet mit dem </w:t>
+      </w:r>
+      <w:proofErr w:type="spellStart"/>
+      <w:r>
+        <w:rPr>
+          <w:lang w:val="de-DE"/>
+        </w:rPr>
+        <w:t>ModelRepository</w:t>
+      </w:r>
+      <w:proofErr w:type="spellEnd"/>
+      <w:r>
+        <w:rPr>
+          <w:lang w:val="de-DE"/>
+        </w:rPr>
+        <w:t>, um Zugriff zu einzelne</w:t>
       </w:r>
       <w:r>
         <w:rPr>
@@ -1973,7 +2384,21 @@
         <w:rPr>
           <w:lang w:val="de-DE"/>
         </w:rPr>
-        <w:t xml:space="preserve"> Entitäten des Modells zu bekommen. Das ModelRepository liest dafür die Daten aus einer Datenbank </w:t>
+        <w:t xml:space="preserve"> Entitäten des Modells zu bekommen. Das </w:t>
+      </w:r>
+      <w:proofErr w:type="spellStart"/>
+      <w:r>
+        <w:rPr>
+          <w:lang w:val="de-DE"/>
+        </w:rPr>
+        <w:t>ModelRepository</w:t>
+      </w:r>
+      <w:proofErr w:type="spellEnd"/>
+      <w:r>
+        <w:rPr>
+          <w:lang w:val="de-DE"/>
+        </w:rPr>
+        <w:t xml:space="preserve"> liest dafür die Daten aus einer Datenbank </w:t>
       </w:r>
       <w:r>
         <w:rPr>
@@ -2057,7 +2482,21 @@
         <w:rPr>
           <w:lang w:val="de-DE"/>
         </w:rPr>
-        <w:t>Ein Überblick über die gesamten Datenstrukturen ist ein wesentlicher Bestandteil bei der korrekten Planung einer Software. Aus diesem Softwareprojekt erstellt sich folgendes Klassendiagramm (siehe Abb. ??).</w:t>
+        <w:t>Ein Überblick über die gesamten Datenstrukturen ist ein wesentlicher Bestandteil bei der korrekten Planung einer Software. Aus diesem Softwareprojekt erstellt sich folgendes Klassendiagramm (siehe Abb</w:t>
+      </w:r>
+      <w:proofErr w:type="gramStart"/>
+      <w:r>
+        <w:rPr>
+          <w:lang w:val="de-DE"/>
+        </w:rPr>
+        <w:t>. ??</w:t>
+      </w:r>
+      <w:proofErr w:type="gramEnd"/>
+      <w:r>
+        <w:rPr>
+          <w:lang w:val="de-DE"/>
+        </w:rPr>
+        <w:t>).</w:t>
       </w:r>
     </w:p>
     <w:p>
@@ -2194,7 +2633,21 @@
         <w:rPr>
           <w:lang w:val="de-DE"/>
         </w:rPr>
-        <w:t xml:space="preserve">Aus Überlegungen über eine optimale Datenstruktur, kristallisierten sich die Klassen User, Folder und File heraus. Der User soll alle Daten enthalten, die gebraucht werden, um ihn zu identifizieren und zu autorisieren. Daher müssen Id, Username und Password gesetzt sein. </w:t>
+        <w:t xml:space="preserve">Aus Überlegungen über eine optimale Datenstruktur, kristallisierten sich die Klassen User, Folder und File heraus. Der User soll alle Daten enthalten, die gebraucht werden, um ihn zu identifizieren und zu autorisieren. Daher müssen </w:t>
+      </w:r>
+      <w:proofErr w:type="spellStart"/>
+      <w:r>
+        <w:rPr>
+          <w:lang w:val="de-DE"/>
+        </w:rPr>
+        <w:t>Id</w:t>
+      </w:r>
+      <w:proofErr w:type="spellEnd"/>
+      <w:r>
+        <w:rPr>
+          <w:lang w:val="de-DE"/>
+        </w:rPr>
+        <w:t xml:space="preserve">, Username und Password gesetzt sein. </w:t>
       </w:r>
       <w:r>
         <w:rPr>
@@ -2235,7 +2688,21 @@
         <w:rPr>
           <w:lang w:val="de-DE"/>
         </w:rPr>
-        <w:t xml:space="preserve">Jeder Folder besitzt eine Id um ihn eindeutig referenzieren zu können. Weil der Nutzer eigene Ordnerstrukturen anlegen kann, muss der Folder, seinen Parent kennen. Weiterhin kann jeder Folder beliebig viele Unterordner und Files besitzen. </w:t>
+        <w:t xml:space="preserve">Jeder Folder besitzt eine </w:t>
+      </w:r>
+      <w:proofErr w:type="spellStart"/>
+      <w:r>
+        <w:rPr>
+          <w:lang w:val="de-DE"/>
+        </w:rPr>
+        <w:t>Id</w:t>
+      </w:r>
+      <w:proofErr w:type="spellEnd"/>
+      <w:r>
+        <w:rPr>
+          <w:lang w:val="de-DE"/>
+        </w:rPr>
+        <w:t xml:space="preserve"> um ihn eindeutig referenzieren zu können. Weil der Nutzer eigene Ordnerstrukturen anlegen kann, muss der Folder, seinen Parent kennen. Weiterhin kann jeder Folder beliebig viele Unterordner und Files besitzen. </w:t>
       </w:r>
       <w:r>
         <w:rPr>
@@ -2304,7 +2771,35 @@
         <w:rPr>
           <w:lang w:val="de-DE"/>
         </w:rPr>
-        <w:t xml:space="preserve">Damit die Files eindeutig bleiben, wird auch in diesem Objekt eine eindeutige Id hinterlegt. Der Parent der File ist der Ordner, in dem sich die Datei befindet. Es werden weitere Metadaten wie die Dateiendung, die Größe der Datei, das Uploaddatum, die URL und der Pfad gespeichert. </w:t>
+        <w:t xml:space="preserve">Damit die Files eindeutig bleiben, wird auch in diesem Objekt eine eindeutige </w:t>
+      </w:r>
+      <w:proofErr w:type="spellStart"/>
+      <w:r>
+        <w:rPr>
+          <w:lang w:val="de-DE"/>
+        </w:rPr>
+        <w:t>Id</w:t>
+      </w:r>
+      <w:proofErr w:type="spellEnd"/>
+      <w:r>
+        <w:rPr>
+          <w:lang w:val="de-DE"/>
+        </w:rPr>
+        <w:t xml:space="preserve"> hinterlegt. Der Parent der File ist der Ordner, in dem sich die Datei befindet. Es werden weitere Metadaten wie die Dateiendung, die Größe der Datei, das </w:t>
+      </w:r>
+      <w:proofErr w:type="spellStart"/>
+      <w:r>
+        <w:rPr>
+          <w:lang w:val="de-DE"/>
+        </w:rPr>
+        <w:t>Uploaddatum</w:t>
+      </w:r>
+      <w:proofErr w:type="spellEnd"/>
+      <w:r>
+        <w:rPr>
+          <w:lang w:val="de-DE"/>
+        </w:rPr>
+        <w:t xml:space="preserve">, die URL und der Pfad gespeichert. </w:t>
       </w:r>
     </w:p>
     <w:p>
@@ -2523,8 +3018,16 @@
         <w:rPr>
           <w:lang w:val="de-DE"/>
         </w:rPr>
-        <w:t>Userlogin und –logout</w:t>
-      </w:r>
+        <w:t>Userlogin und –</w:t>
+      </w:r>
+      <w:proofErr w:type="spellStart"/>
+      <w:r>
+        <w:rPr>
+          <w:lang w:val="de-DE"/>
+        </w:rPr>
+        <w:t>logout</w:t>
+      </w:r>
+      <w:proofErr w:type="spellEnd"/>
     </w:p>
     <w:p>
       <w:pPr>
@@ -2707,7 +3210,21 @@
         <w:rPr>
           <w:lang w:val="de-DE"/>
         </w:rPr>
-        <w:t xml:space="preserve">Alle diese Aufgaben sind mit REST konform zu lösen. Damit ein Userlogin und –logout korrekt ausgeführt wird, </w:t>
+        <w:t>Alle diese Aufgaben sind mit REST konform zu lösen. Damit ein Userlogin und –</w:t>
+      </w:r>
+      <w:proofErr w:type="spellStart"/>
+      <w:r>
+        <w:rPr>
+          <w:lang w:val="de-DE"/>
+        </w:rPr>
+        <w:t>logout</w:t>
+      </w:r>
+      <w:proofErr w:type="spellEnd"/>
+      <w:r>
+        <w:rPr>
+          <w:lang w:val="de-DE"/>
+        </w:rPr>
+        <w:t xml:space="preserve"> korrekt ausgeführt wird, </w:t>
       </w:r>
       <w:r>
         <w:rPr>
@@ -2773,7 +3290,21 @@
         <w:rPr>
           <w:lang w:val="de-DE"/>
         </w:rPr>
-        <w:t>Komponentendiagramm erzeugt werden (siehe Abb. ??).</w:t>
+        <w:t>Komponentendiagramm erzeugt werden (siehe Abb</w:t>
+      </w:r>
+      <w:proofErr w:type="gramStart"/>
+      <w:r>
+        <w:rPr>
+          <w:lang w:val="de-DE"/>
+        </w:rPr>
+        <w:t>. ??</w:t>
+      </w:r>
+      <w:proofErr w:type="gramEnd"/>
+      <w:r>
+        <w:rPr>
+          <w:lang w:val="de-DE"/>
+        </w:rPr>
+        <w:t>).</w:t>
       </w:r>
     </w:p>
     <w:p>
@@ -2807,29 +3338,57 @@
         <w:rPr>
           <w:lang w:val="de-DE"/>
         </w:rPr>
-        <w:t xml:space="preserve">die entsprechenden Services aufruft. Die Services setzen die gewünschte Aufgabe um. Anschließend wird dem Nutzer ein Response zurückgeschickt. </w:t>
-      </w:r>
-    </w:p>
-    <w:p>
-      <w:pPr>
-        <w:ind w:firstLine="0"/>
-        <w:rPr>
-          <w:lang w:val="de-DE"/>
-        </w:rPr>
-      </w:pPr>
-    </w:p>
-    <w:p>
-      <w:pPr>
-        <w:ind w:firstLine="0"/>
-        <w:rPr>
-          <w:lang w:val="de-DE"/>
-        </w:rPr>
-      </w:pPr>
-      <w:r>
-        <w:rPr>
-          <w:lang w:val="de-DE"/>
-        </w:rPr>
-        <w:t>Damit der REST-Service auch korrekt aufgerufen werden kann, müssen noch die entsprechenden URL´s aufgebaut werden.</w:t>
+        <w:t xml:space="preserve">die entsprechenden Services aufruft. Die Services setzen die gewünschte Aufgabe um. Anschließend wird dem Nutzer </w:t>
+      </w:r>
+      <w:proofErr w:type="gramStart"/>
+      <w:r>
+        <w:rPr>
+          <w:lang w:val="de-DE"/>
+        </w:rPr>
+        <w:t>ein Response</w:t>
+      </w:r>
+      <w:proofErr w:type="gramEnd"/>
+      <w:r>
+        <w:rPr>
+          <w:lang w:val="de-DE"/>
+        </w:rPr>
+        <w:t xml:space="preserve"> zurückgeschickt. </w:t>
+      </w:r>
+    </w:p>
+    <w:p>
+      <w:pPr>
+        <w:ind w:firstLine="0"/>
+        <w:rPr>
+          <w:lang w:val="de-DE"/>
+        </w:rPr>
+      </w:pPr>
+    </w:p>
+    <w:p>
+      <w:pPr>
+        <w:ind w:firstLine="0"/>
+        <w:rPr>
+          <w:lang w:val="de-DE"/>
+        </w:rPr>
+      </w:pPr>
+      <w:r>
+        <w:rPr>
+          <w:lang w:val="de-DE"/>
+        </w:rPr>
+        <w:t xml:space="preserve">Damit der REST-Service auch korrekt aufgerufen werden kann, müssen noch die entsprechenden </w:t>
+      </w:r>
+      <w:proofErr w:type="spellStart"/>
+      <w:r>
+        <w:rPr>
+          <w:lang w:val="de-DE"/>
+        </w:rPr>
+        <w:t>URL´s</w:t>
+      </w:r>
+      <w:proofErr w:type="spellEnd"/>
+      <w:r>
+        <w:rPr>
+          <w:lang w:val="de-DE"/>
+        </w:rPr>
+        <w:t xml:space="preserve"> aufgebaut werden.</w:t>
       </w:r>
       <w:r>
         <w:rPr>
@@ -2837,90 +3396,245 @@
         </w:rPr>
         <w:t xml:space="preserve"> </w:t>
       </w:r>
-      <w:r>
-        <w:rPr>
-          <w:highlight w:val="yellow"/>
-          <w:lang w:val="de-DE"/>
-        </w:rPr>
-        <w:t>DOKU LINK!!</w:t>
-      </w:r>
-      <w:r>
-        <w:rPr>
-          <w:lang w:val="de-DE"/>
-        </w:rPr>
-        <w:t xml:space="preserve"> </w:t>
-      </w:r>
-    </w:p>
-    <w:p>
-      <w:pPr>
-        <w:ind w:firstLine="0"/>
-        <w:rPr>
-          <w:lang w:val="de-DE"/>
-        </w:rPr>
-      </w:pPr>
-    </w:p>
-    <w:p>
-      <w:pPr>
-        <w:ind w:firstLine="0"/>
-        <w:rPr>
-          <w:lang w:val="de-DE"/>
-        </w:rPr>
-      </w:pPr>
-      <w:r>
-        <w:rPr>
-          <w:lang w:val="de-DE"/>
-        </w:rPr>
-        <w:t xml:space="preserve">Für die Registrierung neuer User muss die URL „/users“ aufgerufen werden. Ein POST Befehl an dieser Schnittstelle erzeugt mit korrektem Body eine Registrierung. Das eigentliche Login findet an der Schnittstelle „/users/login“ statt. Auch hier werden Nutzername und Password im Body mitgeschickt. Serverseitig wird ein neuer Token angelegt. Damit sich der Nutzer korrekt ausloggen kann, muss er die URL „/users/logout/{token}“ via DELETE-Befehl aufrufen. Durch das mitgeschickte Token kann die Software den korrekten User ausloggen. </w:t>
-      </w:r>
-    </w:p>
-    <w:p>
-      <w:pPr>
-        <w:ind w:firstLine="0"/>
-        <w:rPr>
-          <w:lang w:val="de-DE"/>
-        </w:rPr>
-      </w:pPr>
-    </w:p>
-    <w:p>
-      <w:pPr>
-        <w:ind w:firstLine="0"/>
-        <w:rPr>
-          <w:lang w:val="de-DE"/>
-        </w:rPr>
-      </w:pPr>
-      <w:r>
-        <w:rPr>
-          <w:lang w:val="de-DE"/>
-        </w:rPr>
-        <w:t>Die Folder und File-Operationen verlaufen alle ähnlich. Es werden die CRUD-Operationen via „/{token}/{folderid}“</w:t>
-      </w:r>
-      <w:r>
-        <w:rPr>
-          <w:lang w:val="de-DE"/>
-        </w:rPr>
-        <w:t xml:space="preserve">aufgerufen. Das Token authentifiziert den Nutzer und die Folderid den korrekten Speicherort. Für die Folder werden die CRUD Operationen mit entsprechenden Body genutzt. </w:t>
-      </w:r>
-    </w:p>
-    <w:p>
-      <w:pPr>
-        <w:ind w:firstLine="0"/>
-        <w:rPr>
-          <w:lang w:val="de-DE"/>
-        </w:rPr>
-      </w:pPr>
-    </w:p>
-    <w:p>
-      <w:pPr>
-        <w:ind w:firstLine="0"/>
-        <w:rPr>
-          <w:lang w:val="de-DE"/>
-        </w:rPr>
-      </w:pPr>
-      <w:r>
-        <w:rPr>
-          <w:lang w:val="de-DE"/>
-        </w:rPr>
-        <w:t>Beim File wird die URL zu „/{token}/{folderid}/files“ erweitert. Mit einem POST-Befehl kann eine Datei zu dem bestimmten Ordner hochgeladen werden. Die restlichen CRUD-Operationen müssen auf die einzeln</w:t>
+    </w:p>
+    <w:p>
+      <w:pPr>
+        <w:ind w:firstLine="0"/>
+        <w:rPr>
+          <w:lang w:val="de-DE"/>
+        </w:rPr>
+      </w:pPr>
+    </w:p>
+    <w:p>
+      <w:pPr>
+        <w:ind w:firstLine="0"/>
+        <w:rPr>
+          <w:lang w:val="de-DE"/>
+        </w:rPr>
+      </w:pPr>
+      <w:r>
+        <w:rPr>
+          <w:lang w:val="de-DE"/>
+        </w:rPr>
+        <w:t>Für die Registrierung neuer User muss die URL „/</w:t>
+      </w:r>
+      <w:proofErr w:type="spellStart"/>
+      <w:r>
+        <w:rPr>
+          <w:lang w:val="de-DE"/>
+        </w:rPr>
+        <w:t>users</w:t>
+      </w:r>
+      <w:proofErr w:type="spellEnd"/>
+      <w:r>
+        <w:rPr>
+          <w:lang w:val="de-DE"/>
+        </w:rPr>
+        <w:t>“ aufgerufen werden. Ein POST Befehl an dieser Schnittstelle erzeugt mit korrektem Body eine Registrierung. Das eigentliche Login findet an der Schnittstelle „/</w:t>
+      </w:r>
+      <w:proofErr w:type="spellStart"/>
+      <w:r>
+        <w:rPr>
+          <w:lang w:val="de-DE"/>
+        </w:rPr>
+        <w:t>users</w:t>
+      </w:r>
+      <w:proofErr w:type="spellEnd"/>
+      <w:r>
+        <w:rPr>
+          <w:lang w:val="de-DE"/>
+        </w:rPr>
+        <w:t>/</w:t>
+      </w:r>
+      <w:proofErr w:type="spellStart"/>
+      <w:r>
+        <w:rPr>
+          <w:lang w:val="de-DE"/>
+        </w:rPr>
+        <w:t>login</w:t>
+      </w:r>
+      <w:proofErr w:type="spellEnd"/>
+      <w:r>
+        <w:rPr>
+          <w:lang w:val="de-DE"/>
+        </w:rPr>
+        <w:t>“ statt. Auch hier werden Nutzername und Password im Body mitgeschickt. Serverseitig wird ein neuer Token angelegt. Damit sich der Nutzer korrekt ausloggen kann, muss er die URL „/</w:t>
+      </w:r>
+      <w:proofErr w:type="spellStart"/>
+      <w:r>
+        <w:rPr>
+          <w:lang w:val="de-DE"/>
+        </w:rPr>
+        <w:t>users</w:t>
+      </w:r>
+      <w:proofErr w:type="spellEnd"/>
+      <w:r>
+        <w:rPr>
+          <w:lang w:val="de-DE"/>
+        </w:rPr>
+        <w:t>/</w:t>
+      </w:r>
+      <w:proofErr w:type="spellStart"/>
+      <w:r>
+        <w:rPr>
+          <w:lang w:val="de-DE"/>
+        </w:rPr>
+        <w:t>logout</w:t>
+      </w:r>
+      <w:proofErr w:type="spellEnd"/>
+      <w:r>
+        <w:rPr>
+          <w:lang w:val="de-DE"/>
+        </w:rPr>
+        <w:t>/{</w:t>
+      </w:r>
+      <w:proofErr w:type="spellStart"/>
+      <w:r>
+        <w:rPr>
+          <w:lang w:val="de-DE"/>
+        </w:rPr>
+        <w:t>token</w:t>
+      </w:r>
+      <w:proofErr w:type="spellEnd"/>
+      <w:r>
+        <w:rPr>
+          <w:lang w:val="de-DE"/>
+        </w:rPr>
+        <w:t xml:space="preserve">}“ via DELETE-Befehl aufrufen. Durch das mitgeschickte Token kann die Software den korrekten User ausloggen. </w:t>
+      </w:r>
+    </w:p>
+    <w:p>
+      <w:pPr>
+        <w:ind w:firstLine="0"/>
+        <w:rPr>
+          <w:lang w:val="de-DE"/>
+        </w:rPr>
+      </w:pPr>
+    </w:p>
+    <w:p>
+      <w:pPr>
+        <w:ind w:firstLine="0"/>
+        <w:rPr>
+          <w:lang w:val="de-DE"/>
+        </w:rPr>
+      </w:pPr>
+      <w:r>
+        <w:rPr>
+          <w:lang w:val="de-DE"/>
+        </w:rPr>
+        <w:t>Die Folder und File-Operationen verlaufen alle ähnlich. Es werden die CRUD-Operationen via „/{</w:t>
+      </w:r>
+      <w:proofErr w:type="spellStart"/>
+      <w:r>
+        <w:rPr>
+          <w:lang w:val="de-DE"/>
+        </w:rPr>
+        <w:t>token</w:t>
+      </w:r>
+      <w:proofErr w:type="spellEnd"/>
+      <w:r>
+        <w:rPr>
+          <w:lang w:val="de-DE"/>
+        </w:rPr>
+        <w:t>}/{</w:t>
+      </w:r>
+      <w:proofErr w:type="spellStart"/>
+      <w:r>
+        <w:rPr>
+          <w:lang w:val="de-DE"/>
+        </w:rPr>
+        <w:t>folderid</w:t>
+      </w:r>
+      <w:proofErr w:type="spellEnd"/>
+      <w:r>
+        <w:rPr>
+          <w:lang w:val="de-DE"/>
+        </w:rPr>
+        <w:t>}“</w:t>
+      </w:r>
+      <w:r>
+        <w:rPr>
+          <w:lang w:val="de-DE"/>
+        </w:rPr>
+        <w:t xml:space="preserve">aufgerufen. Das Token authentifiziert den Nutzer und die </w:t>
+      </w:r>
+      <w:proofErr w:type="spellStart"/>
+      <w:r>
+        <w:rPr>
+          <w:lang w:val="de-DE"/>
+        </w:rPr>
+        <w:t>Folderid</w:t>
+      </w:r>
+      <w:proofErr w:type="spellEnd"/>
+      <w:r>
+        <w:rPr>
+          <w:lang w:val="de-DE"/>
+        </w:rPr>
+        <w:t xml:space="preserve"> den korrekten Speicherort. Für die Folder werden die CRUD Operationen mit entsprechenden Body genutzt. </w:t>
+      </w:r>
+    </w:p>
+    <w:p>
+      <w:pPr>
+        <w:ind w:firstLine="0"/>
+        <w:rPr>
+          <w:lang w:val="de-DE"/>
+        </w:rPr>
+      </w:pPr>
+    </w:p>
+    <w:p>
+      <w:pPr>
+        <w:ind w:firstLine="0"/>
+        <w:rPr>
+          <w:lang w:val="de-DE"/>
+        </w:rPr>
+      </w:pPr>
+      <w:r>
+        <w:rPr>
+          <w:lang w:val="de-DE"/>
+        </w:rPr>
+        <w:t>Beim File wird die URL zu „/{</w:t>
+      </w:r>
+      <w:proofErr w:type="spellStart"/>
+      <w:r>
+        <w:rPr>
+          <w:lang w:val="de-DE"/>
+        </w:rPr>
+        <w:t>token</w:t>
+      </w:r>
+      <w:proofErr w:type="spellEnd"/>
+      <w:r>
+        <w:rPr>
+          <w:lang w:val="de-DE"/>
+        </w:rPr>
+        <w:t>}/{</w:t>
+      </w:r>
+      <w:proofErr w:type="spellStart"/>
+      <w:r>
+        <w:rPr>
+          <w:lang w:val="de-DE"/>
+        </w:rPr>
+        <w:t>folderid</w:t>
+      </w:r>
+      <w:proofErr w:type="spellEnd"/>
+      <w:r>
+        <w:rPr>
+          <w:lang w:val="de-DE"/>
+        </w:rPr>
+        <w:t>}/</w:t>
+      </w:r>
+      <w:proofErr w:type="spellStart"/>
+      <w:r>
+        <w:rPr>
+          <w:lang w:val="de-DE"/>
+        </w:rPr>
+        <w:t>files</w:t>
+      </w:r>
+      <w:proofErr w:type="spellEnd"/>
+      <w:r>
+        <w:rPr>
+          <w:lang w:val="de-DE"/>
+        </w:rPr>
+        <w:t>“ erweitert. Mit einem POST-Befehl kann eine Datei zu dem bestimmten Ordner hochgeladen werden. Die restlichen CRUD-Operationen müssen auf die einzeln</w:t>
       </w:r>
       <w:r>
         <w:rPr>
@@ -2932,7 +3646,83 @@
         <w:rPr>
           <w:lang w:val="de-DE"/>
         </w:rPr>
-        <w:t>„/{token}/{folderid}/files/{fileid}“. Damit können Dateien heruntergeladen, geändert und gelöscht werden.</w:t>
+        <w:t>„/{</w:t>
+      </w:r>
+      <w:proofErr w:type="spellStart"/>
+      <w:r>
+        <w:rPr>
+          <w:lang w:val="de-DE"/>
+        </w:rPr>
+        <w:t>token</w:t>
+      </w:r>
+      <w:proofErr w:type="spellEnd"/>
+      <w:r>
+        <w:rPr>
+          <w:lang w:val="de-DE"/>
+        </w:rPr>
+        <w:t>}/{</w:t>
+      </w:r>
+      <w:proofErr w:type="spellStart"/>
+      <w:r>
+        <w:rPr>
+          <w:lang w:val="de-DE"/>
+        </w:rPr>
+        <w:t>folderid</w:t>
+      </w:r>
+      <w:proofErr w:type="spellEnd"/>
+      <w:r>
+        <w:rPr>
+          <w:lang w:val="de-DE"/>
+        </w:rPr>
+        <w:t>}/</w:t>
+      </w:r>
+      <w:proofErr w:type="spellStart"/>
+      <w:r>
+        <w:rPr>
+          <w:lang w:val="de-DE"/>
+        </w:rPr>
+        <w:t>files</w:t>
+      </w:r>
+      <w:proofErr w:type="spellEnd"/>
+      <w:r>
+        <w:rPr>
+          <w:lang w:val="de-DE"/>
+        </w:rPr>
+        <w:t>/{</w:t>
+      </w:r>
+      <w:proofErr w:type="spellStart"/>
+      <w:r>
+        <w:rPr>
+          <w:lang w:val="de-DE"/>
+        </w:rPr>
+        <w:t>fileid</w:t>
+      </w:r>
+      <w:proofErr w:type="spellEnd"/>
+      <w:r>
+        <w:rPr>
+          <w:lang w:val="de-DE"/>
+        </w:rPr>
+        <w:t>}“. Damit können Dateien heruntergeladen, geändert und gelöscht werden</w:t>
+      </w:r>
+      <w:proofErr w:type="gramStart"/>
+      <w:r>
+        <w:rPr>
+          <w:lang w:val="de-DE"/>
+        </w:rPr>
+        <w:t>.</w:t>
+      </w:r>
+      <w:r>
+        <w:rPr>
+          <w:lang w:val="de-DE"/>
+        </w:rPr>
+        <w:t>[</w:t>
+      </w:r>
+      <w:proofErr w:type="gramEnd"/>
+      <w:r>
+        <w:rPr>
+          <w:lang w:val="de-DE"/>
+        </w:rPr>
+        <w:t>?1]</w:t>
       </w:r>
     </w:p>
     <w:p>
@@ -3083,8 +3873,6 @@
         </w:rPr>
         <w:t xml:space="preserve">des Klassendiagramms </w:t>
       </w:r>
-      <w:bookmarkStart w:id="0" w:name="_GoBack"/>
-      <w:bookmarkEnd w:id="0"/>
       <w:r>
         <w:rPr>
           <w:lang w:val="de-DE"/>
@@ -3240,7 +4028,21 @@
         <w:rPr>
           <w:lang w:val="de-DE"/>
         </w:rPr>
-        <w:t xml:space="preserve">Die Tabelle User besitzt einen Fremdschlüssel von Folder. Folder kann auf sich selbst referenzieren und jede File muss auf einen Folder referenzieren. </w:t>
+        <w:t xml:space="preserve">Die Tabelle User besitzt einen Fremdschlüssel von Folder. Folder kann auf sich selbst referenzieren und </w:t>
+      </w:r>
+      <w:proofErr w:type="gramStart"/>
+      <w:r>
+        <w:rPr>
+          <w:lang w:val="de-DE"/>
+        </w:rPr>
+        <w:t>jede</w:t>
+      </w:r>
+      <w:proofErr w:type="gramEnd"/>
+      <w:r>
+        <w:rPr>
+          <w:lang w:val="de-DE"/>
+        </w:rPr>
+        <w:t xml:space="preserve"> File muss auf einen Folder referenzieren. </w:t>
       </w:r>
     </w:p>
     <w:p>
@@ -3597,13 +4399,23 @@
           <w:numId w:val="6"/>
         </w:numPr>
       </w:pPr>
-      <w:r>
-        <w:rPr>
-          <w:b/>
-          <w:sz w:val="24"/>
-          <w:lang w:val="de-DE"/>
-        </w:rPr>
-        <w:t>Rebuild des Projektes nach Schnittstellenbearbeitung</w:t>
+      <w:proofErr w:type="spellStart"/>
+      <w:r>
+        <w:rPr>
+          <w:b/>
+          <w:sz w:val="24"/>
+          <w:lang w:val="de-DE"/>
+        </w:rPr>
+        <w:t>Rebuild</w:t>
+      </w:r>
+      <w:proofErr w:type="spellEnd"/>
+      <w:r>
+        <w:rPr>
+          <w:b/>
+          <w:sz w:val="24"/>
+          <w:lang w:val="de-DE"/>
+        </w:rPr>
+        <w:t xml:space="preserve"> des Projektes nach Schnittstellenbearbeitung</w:t>
       </w:r>
     </w:p>
     <w:p>
@@ -3623,8 +4435,18 @@
           <w:sz w:val="24"/>
           <w:lang w:val="de-DE"/>
         </w:rPr>
-        <w:t>Paper lesen, eine Möglichkeit wählen und im Zusammenhang mit dem Thema beschreibung</w:t>
-      </w:r>
+        <w:t xml:space="preserve">Paper lesen, eine Möglichkeit wählen und im Zusammenhang mit dem Thema </w:t>
+      </w:r>
+      <w:proofErr w:type="spellStart"/>
+      <w:r>
+        <w:rPr>
+          <w:b/>
+          <w:sz w:val="24"/>
+          <w:lang w:val="de-DE"/>
+        </w:rPr>
+        <w:t>beschreibung</w:t>
+      </w:r>
+      <w:proofErr w:type="spellEnd"/>
     </w:p>
     <w:p>
       <w:pPr>
@@ -3784,26 +4606,258 @@
         <w:rPr>
           <w:lang w:val="de-DE"/>
         </w:rPr>
-        <w:t>Quellen</w:t>
-      </w:r>
-    </w:p>
-    <w:p>
-      <w:pPr>
-        <w:ind w:firstLine="0"/>
-        <w:rPr>
-          <w:lang w:val="de-DE"/>
-        </w:rPr>
-      </w:pPr>
-    </w:p>
-    <w:p>
-      <w:pPr>
-        <w:ind w:firstLine="0"/>
-      </w:pPr>
-      <w:r>
-        <w:t xml:space="preserve">[1] </w:t>
-      </w:r>
-      <w:r>
-        <w:t>https://swagger.io/specification/</w:t>
+        <w:t>Literaturverzeichnis</w:t>
+      </w:r>
+    </w:p>
+    <w:p>
+      <w:pPr>
+        <w:pStyle w:val="KeinLeerraum"/>
+        <w:rPr>
+          <w:rFonts w:ascii="Times New Roman" w:hAnsi="Times New Roman" w:cs="Times New Roman"/>
+          <w:sz w:val="20"/>
+          <w:szCs w:val="20"/>
+          <w:lang w:val="en-US"/>
+        </w:rPr>
+      </w:pPr>
+      <w:r>
+        <w:rPr>
+          <w:rFonts w:ascii="Times New Roman" w:hAnsi="Times New Roman" w:cs="Times New Roman"/>
+          <w:sz w:val="20"/>
+          <w:szCs w:val="20"/>
+          <w:lang w:val="en-US"/>
+        </w:rPr>
+        <w:t xml:space="preserve">[1] A. R. </w:t>
+      </w:r>
+      <w:proofErr w:type="spellStart"/>
+      <w:r>
+        <w:rPr>
+          <w:rFonts w:ascii="Times New Roman" w:hAnsi="Times New Roman" w:cs="Times New Roman"/>
+          <w:sz w:val="20"/>
+          <w:szCs w:val="20"/>
+          <w:lang w:val="en-US"/>
+        </w:rPr>
+        <w:t>Yazdanshenas</w:t>
+      </w:r>
+      <w:proofErr w:type="spellEnd"/>
+      <w:r>
+        <w:rPr>
+          <w:rFonts w:ascii="Times New Roman" w:hAnsi="Times New Roman" w:cs="Times New Roman"/>
+          <w:sz w:val="20"/>
+          <w:szCs w:val="20"/>
+          <w:lang w:val="en-US"/>
+        </w:rPr>
+        <w:t xml:space="preserve"> and R. </w:t>
+      </w:r>
+      <w:proofErr w:type="spellStart"/>
+      <w:r>
+        <w:rPr>
+          <w:rFonts w:ascii="Times New Roman" w:hAnsi="Times New Roman" w:cs="Times New Roman"/>
+          <w:sz w:val="20"/>
+          <w:szCs w:val="20"/>
+          <w:lang w:val="en-US"/>
+        </w:rPr>
+        <w:t>Khosravi</w:t>
+      </w:r>
+      <w:proofErr w:type="spellEnd"/>
+      <w:r>
+        <w:rPr>
+          <w:rFonts w:ascii="Times New Roman" w:hAnsi="Times New Roman" w:cs="Times New Roman"/>
+          <w:sz w:val="20"/>
+          <w:szCs w:val="20"/>
+          <w:lang w:val="en-US"/>
+        </w:rPr>
+        <w:t xml:space="preserve"> „Using domain-specific languages to describe the development viewpoint of software architectures “, </w:t>
+      </w:r>
+      <w:proofErr w:type="spellStart"/>
+      <w:r>
+        <w:rPr>
+          <w:rFonts w:ascii="Times New Roman" w:hAnsi="Times New Roman" w:cs="Times New Roman"/>
+          <w:sz w:val="20"/>
+          <w:szCs w:val="20"/>
+          <w:lang w:val="en-US"/>
+        </w:rPr>
+        <w:t>veröffentlicht</w:t>
+      </w:r>
+      <w:proofErr w:type="spellEnd"/>
+      <w:r>
+        <w:rPr>
+          <w:rFonts w:ascii="Times New Roman" w:hAnsi="Times New Roman" w:cs="Times New Roman"/>
+          <w:sz w:val="20"/>
+          <w:szCs w:val="20"/>
+          <w:lang w:val="en-US"/>
+        </w:rPr>
+        <w:t xml:space="preserve"> in „2009 14th International CSI Computer Conference “, Tehran, 2009, 146 - 151</w:t>
+      </w:r>
+    </w:p>
+    <w:p>
+      <w:pPr>
+        <w:pStyle w:val="KeinLeerraum"/>
+        <w:rPr>
+          <w:rFonts w:ascii="Times New Roman" w:hAnsi="Times New Roman" w:cs="Times New Roman"/>
+          <w:sz w:val="20"/>
+          <w:szCs w:val="20"/>
+        </w:rPr>
+      </w:pPr>
+      <w:r>
+        <w:rPr>
+          <w:rFonts w:ascii="Times New Roman" w:hAnsi="Times New Roman" w:cs="Times New Roman"/>
+          <w:sz w:val="20"/>
+          <w:szCs w:val="20"/>
+        </w:rPr>
+        <w:t>Zuletzt aufgerufen am 19.01.2018 unter:</w:t>
+      </w:r>
+    </w:p>
+    <w:p>
+      <w:pPr>
+        <w:pStyle w:val="KeinLeerraum"/>
+      </w:pPr>
+      <w:r>
+        <w:t>http://ieeexplore.ieee.org/document/5349322/</w:t>
+      </w:r>
+    </w:p>
+    <w:p>
+      <w:pPr>
+        <w:ind w:firstLine="0"/>
+        <w:rPr>
+          <w:lang w:val="de-DE"/>
+        </w:rPr>
+      </w:pPr>
+    </w:p>
+    <w:p>
+      <w:pPr>
+        <w:ind w:firstLine="0"/>
+        <w:rPr>
+          <w:lang w:val="de-DE"/>
+        </w:rPr>
+      </w:pPr>
+      <w:r>
+        <w:rPr>
+          <w:lang w:val="de-DE"/>
+        </w:rPr>
+        <w:t>[</w:t>
+      </w:r>
+      <w:r>
+        <w:rPr>
+          <w:lang w:val="de-DE"/>
+        </w:rPr>
+        <w:t xml:space="preserve">2] offizielle Spezifikation von </w:t>
+      </w:r>
+      <w:proofErr w:type="spellStart"/>
+      <w:r>
+        <w:rPr>
+          <w:lang w:val="de-DE"/>
+        </w:rPr>
+        <w:t>Swagger</w:t>
+      </w:r>
+      <w:proofErr w:type="spellEnd"/>
+      <w:r>
+        <w:rPr>
+          <w:lang w:val="de-DE"/>
+        </w:rPr>
+        <w:t xml:space="preserve">, </w:t>
+      </w:r>
+      <w:proofErr w:type="spellStart"/>
+      <w:r>
+        <w:rPr>
+          <w:lang w:val="de-DE"/>
+        </w:rPr>
+        <w:t>OpenAPI</w:t>
+      </w:r>
+      <w:proofErr w:type="spellEnd"/>
+      <w:r>
+        <w:rPr>
+          <w:lang w:val="de-DE"/>
+        </w:rPr>
+        <w:t xml:space="preserve"> </w:t>
+      </w:r>
+      <w:proofErr w:type="spellStart"/>
+      <w:r>
+        <w:rPr>
+          <w:lang w:val="de-DE"/>
+        </w:rPr>
+        <w:t>Specification</w:t>
+      </w:r>
+      <w:proofErr w:type="spellEnd"/>
+      <w:r>
+        <w:rPr>
+          <w:lang w:val="de-DE"/>
+        </w:rPr>
+        <w:t xml:space="preserve"> 3.0.0</w:t>
+      </w:r>
+      <w:r>
+        <w:rPr>
+          <w:lang w:val="de-DE"/>
+        </w:rPr>
+        <w:t xml:space="preserve"> </w:t>
+      </w:r>
+      <w:r>
+        <w:rPr>
+          <w:lang w:val="de-DE"/>
+        </w:rPr>
+        <w:t>Zuletzt aufgerufen am 19.01.2018</w:t>
+      </w:r>
+    </w:p>
+    <w:p>
+      <w:pPr>
+        <w:ind w:firstLine="0"/>
+        <w:rPr>
+          <w:lang w:val="de-DE"/>
+        </w:rPr>
+      </w:pPr>
+      <w:hyperlink r:id="rId10" w:history="1">
+        <w:r>
+          <w:rPr>
+            <w:rStyle w:val="Hyperlink"/>
+            <w:lang w:val="de-DE"/>
+          </w:rPr>
+          <w:t>https://swagger.io/specification/</w:t>
+        </w:r>
+      </w:hyperlink>
+    </w:p>
+    <w:p>
+      <w:pPr>
+        <w:ind w:firstLine="0"/>
+        <w:rPr>
+          <w:lang w:val="de-DE"/>
+        </w:rPr>
+      </w:pPr>
+      <w:r>
+        <w:rPr>
+          <w:lang w:val="de-DE"/>
+        </w:rPr>
+        <w:t>[?1]</w:t>
+      </w:r>
+      <w:r>
+        <w:rPr>
+          <w:lang w:val="de-DE"/>
+        </w:rPr>
+        <w:t xml:space="preserve"> Von </w:t>
+      </w:r>
+      <w:proofErr w:type="spellStart"/>
+      <w:r>
+        <w:rPr>
+          <w:lang w:val="de-DE"/>
+        </w:rPr>
+        <w:t>Swagger</w:t>
+      </w:r>
+      <w:proofErr w:type="spellEnd"/>
+      <w:r>
+        <w:rPr>
+          <w:lang w:val="de-DE"/>
+        </w:rPr>
+        <w:t xml:space="preserve"> erzeugte Dokumentation des Softwareprojekts. Zuletzt aufgerufen am 19.01.2018 unter: </w:t>
+      </w:r>
+      <w:r>
+        <w:rPr>
+          <w:lang w:val="de-DE"/>
+        </w:rPr>
+        <w:t>http://34.238.158.85/MDSD-2017_2018/doc/swagger-ui-master/dist/index.html</w:t>
+      </w:r>
+      <w:r>
+        <w:rPr>
+          <w:lang w:val="de-DE"/>
+        </w:rPr>
+        <w:t xml:space="preserve"> </w:t>
       </w:r>
     </w:p>
     <w:sectPr>
@@ -5893,6 +6947,28 @@
       </w:tblBorders>
     </w:tblPr>
   </w:style>
+  <w:style w:type="paragraph" w:styleId="KeinLeerraum">
+    <w:name w:val="No Spacing"/>
+    <w:uiPriority w:val="1"/>
+    <w:qFormat/>
+    <w:rsid w:val="00041EC8"/>
+    <w:rPr>
+      <w:rFonts w:asciiTheme="minorHAnsi" w:eastAsiaTheme="minorHAnsi" w:hAnsiTheme="minorHAnsi" w:cstheme="minorBidi"/>
+      <w:sz w:val="22"/>
+      <w:szCs w:val="22"/>
+      <w:lang w:val="de-DE" w:eastAsia="en-US"/>
+    </w:rPr>
+  </w:style>
+  <w:style w:type="character" w:styleId="Hyperlink">
+    <w:name w:val="Hyperlink"/>
+    <w:basedOn w:val="Absatz-Standardschriftart"/>
+    <w:unhideWhenUsed/>
+    <w:rsid w:val="008D1946"/>
+    <w:rPr>
+      <w:color w:val="0000FF" w:themeColor="hyperlink"/>
+      <w:u w:val="single"/>
+    </w:rPr>
+  </w:style>
 </w:styles>
 </file>
 
@@ -6184,7 +7260,7 @@
 </file>
 
 <file path=customXml/itemProps1.xml><?xml version="1.0" encoding="utf-8"?>
-<ds:datastoreItem xmlns:ds="http://schemas.openxmlformats.org/officeDocument/2006/customXml" ds:itemID="{3F371FAB-1FC3-4AF2-83A6-A90F4F4050E2}">
+<ds:datastoreItem xmlns:ds="http://schemas.openxmlformats.org/officeDocument/2006/customXml" ds:itemID="{387E60F3-2CA7-45BE-9C85-B3E1A3ED6178}">
   <ds:schemaRefs>
     <ds:schemaRef ds:uri="http://schemas.openxmlformats.org/officeDocument/2006/bibliography"/>
   </ds:schemaRefs>

</xml_diff>